<commit_message>
Rollbar.Net as an Asp.Net Core middleware: updated documentation regarding usage of the middleware
</commit_message>
<xml_diff>
--- a/Rollbar.NETNotifier.docx
+++ b/Rollbar.NETNotifier.docx
@@ -55,12 +55,12 @@
             <w:pStyle w:val="TOCHeading"/>
           </w:pPr>
           <w:r>
-            <w:t>Table of C</w:t>
+            <w:t xml:space="preserve">Table </w:t>
           </w:r>
           <w:bookmarkStart w:id="0" w:name="_GoBack"/>
           <w:bookmarkEnd w:id="0"/>
           <w:r>
-            <w:t>ontents</w:t>
+            <w:t>of Contents</w:t>
           </w:r>
         </w:p>
         <w:p>
@@ -83,7 +83,7 @@
           <w:r>
             <w:fldChar w:fldCharType="separate"/>
           </w:r>
-          <w:hyperlink w:anchor="_Toc500332830" w:history="1">
+          <w:hyperlink w:anchor="_Toc502585850" w:history="1">
             <w:r>
               <w:rPr>
                 <w:rStyle w:val="Hyperlink"/>
@@ -110,145 +110,7 @@
                 <w:noProof/>
                 <w:webHidden/>
               </w:rPr>
-              <w:instrText xml:space="preserve"> PAGEREF _Toc500332830 \h </w:instrText>
-            </w:r>
-            <w:r>
-              <w:rPr>
-                <w:noProof/>
-                <w:webHidden/>
-              </w:rPr>
-            </w:r>
-            <w:r>
-              <w:rPr>
-                <w:noProof/>
-                <w:webHidden/>
-              </w:rPr>
-              <w:fldChar w:fldCharType="separate"/>
-            </w:r>
-            <w:r>
-              <w:rPr>
-                <w:noProof/>
-                <w:webHidden/>
-              </w:rPr>
-              <w:t>2</w:t>
-            </w:r>
-            <w:r>
-              <w:rPr>
-                <w:noProof/>
-                <w:webHidden/>
-              </w:rPr>
-              <w:fldChar w:fldCharType="end"/>
-            </w:r>
-          </w:hyperlink>
-        </w:p>
-        <w:p>
-          <w:pPr>
-            <w:pStyle w:val="TOC1"/>
-            <w:tabs>
-              <w:tab w:val="right" w:leader="dot" w:pos="9350"/>
-            </w:tabs>
-            <w:rPr>
-              <w:rFonts w:eastAsiaTheme="minorEastAsia"/>
-              <w:noProof/>
-            </w:rPr>
-          </w:pPr>
-          <w:hyperlink w:anchor="_Toc500332831" w:history="1">
-            <w:r>
-              <w:rPr>
-                <w:rStyle w:val="Hyperlink"/>
-                <w:noProof/>
-              </w:rPr>
-              <w:t>Conceptual Design of the Notifier</w:t>
-            </w:r>
-            <w:r>
-              <w:rPr>
-                <w:noProof/>
-                <w:webHidden/>
-              </w:rPr>
-              <w:tab/>
-            </w:r>
-            <w:r>
-              <w:rPr>
-                <w:noProof/>
-                <w:webHidden/>
-              </w:rPr>
-              <w:fldChar w:fldCharType="begin"/>
-            </w:r>
-            <w:r>
-              <w:rPr>
-                <w:noProof/>
-                <w:webHidden/>
-              </w:rPr>
-              <w:instrText xml:space="preserve"> PAGEREF _Toc500332831 \h </w:instrText>
-            </w:r>
-            <w:r>
-              <w:rPr>
-                <w:noProof/>
-                <w:webHidden/>
-              </w:rPr>
-            </w:r>
-            <w:r>
-              <w:rPr>
-                <w:noProof/>
-                <w:webHidden/>
-              </w:rPr>
-              <w:fldChar w:fldCharType="separate"/>
-            </w:r>
-            <w:r>
-              <w:rPr>
-                <w:noProof/>
-                <w:webHidden/>
-              </w:rPr>
-              <w:t>2</w:t>
-            </w:r>
-            <w:r>
-              <w:rPr>
-                <w:noProof/>
-                <w:webHidden/>
-              </w:rPr>
-              <w:fldChar w:fldCharType="end"/>
-            </w:r>
-          </w:hyperlink>
-        </w:p>
-        <w:p>
-          <w:pPr>
-            <w:pStyle w:val="TOC1"/>
-            <w:tabs>
-              <w:tab w:val="right" w:leader="dot" w:pos="9350"/>
-            </w:tabs>
-            <w:rPr>
-              <w:rFonts w:eastAsiaTheme="minorEastAsia"/>
-              <w:noProof/>
-            </w:rPr>
-          </w:pPr>
-          <w:hyperlink w:anchor="_Toc500332832" w:history="1">
-            <w:r>
-              <w:rPr>
-                <w:rStyle w:val="Hyperlink"/>
-                <w:noProof/>
-              </w:rPr>
-              <w:t>The SDK Solution Layout</w:t>
-            </w:r>
-            <w:r>
-              <w:rPr>
-                <w:noProof/>
-                <w:webHidden/>
-              </w:rPr>
-              <w:tab/>
-            </w:r>
-            <w:r>
-              <w:rPr>
-                <w:noProof/>
-                <w:webHidden/>
-              </w:rPr>
-              <w:fldChar w:fldCharType="begin"/>
-            </w:r>
-            <w:r>
-              <w:rPr>
-                <w:noProof/>
-                <w:webHidden/>
-              </w:rPr>
-              <w:instrText xml:space="preserve"> PAGEREF _Toc500332832 \h </w:instrText>
+              <w:instrText xml:space="preserve"> PAGEREF _Toc502585850 \h </w:instrText>
             </w:r>
             <w:r>
               <w:rPr>
@@ -290,13 +152,13 @@
               <w:noProof/>
             </w:rPr>
           </w:pPr>
-          <w:hyperlink w:anchor="_Toc500332833" w:history="1">
+          <w:hyperlink w:anchor="_Toc502585851" w:history="1">
             <w:r>
               <w:rPr>
                 <w:rStyle w:val="Hyperlink"/>
                 <w:noProof/>
               </w:rPr>
-              <w:t>Key Public Interfaces and Types of the Notifier Library</w:t>
+              <w:t>Conceptual Design of the Notifier</w:t>
             </w:r>
             <w:r>
               <w:rPr>
@@ -317,7 +179,7 @@
                 <w:noProof/>
                 <w:webHidden/>
               </w:rPr>
-              <w:instrText xml:space="preserve"> PAGEREF _Toc500332833 \h </w:instrText>
+              <w:instrText xml:space="preserve"> PAGEREF _Toc502585851 \h </w:instrText>
             </w:r>
             <w:r>
               <w:rPr>
@@ -350,7 +212,7 @@
         </w:p>
         <w:p>
           <w:pPr>
-            <w:pStyle w:val="TOC2"/>
+            <w:pStyle w:val="TOC1"/>
             <w:tabs>
               <w:tab w:val="right" w:leader="dot" w:pos="9350"/>
             </w:tabs>
@@ -359,13 +221,13 @@
               <w:noProof/>
             </w:rPr>
           </w:pPr>
-          <w:hyperlink w:anchor="_Toc500332834" w:history="1">
+          <w:hyperlink w:anchor="_Toc502585852" w:history="1">
             <w:r>
               <w:rPr>
                 <w:rStyle w:val="Hyperlink"/>
                 <w:noProof/>
               </w:rPr>
-              <w:t>IReconfigurable&lt;T&gt;</w:t>
+              <w:t>The SDK Solution Layout</w:t>
             </w:r>
             <w:r>
               <w:rPr>
@@ -386,7 +248,7 @@
                 <w:noProof/>
                 <w:webHidden/>
               </w:rPr>
-              <w:instrText xml:space="preserve"> PAGEREF _Toc500332834 \h </w:instrText>
+              <w:instrText xml:space="preserve"> PAGEREF _Toc502585852 \h </w:instrText>
             </w:r>
             <w:r>
               <w:rPr>
@@ -406,7 +268,7 @@
                 <w:noProof/>
                 <w:webHidden/>
               </w:rPr>
-              <w:t>3</w:t>
+              <w:t>4</w:t>
             </w:r>
             <w:r>
               <w:rPr>
@@ -419,7 +281,7 @@
         </w:p>
         <w:p>
           <w:pPr>
-            <w:pStyle w:val="TOC2"/>
+            <w:pStyle w:val="TOC1"/>
             <w:tabs>
               <w:tab w:val="right" w:leader="dot" w:pos="9350"/>
             </w:tabs>
@@ -428,13 +290,13 @@
               <w:noProof/>
             </w:rPr>
           </w:pPr>
-          <w:hyperlink w:anchor="_Toc500332835" w:history="1">
+          <w:hyperlink w:anchor="_Toc502585853" w:history="1">
             <w:r>
               <w:rPr>
                 <w:rStyle w:val="Hyperlink"/>
                 <w:noProof/>
               </w:rPr>
-              <w:t>RollbarConfig</w:t>
+              <w:t>Key Public Interfaces and Types of the Notifier Library</w:t>
             </w:r>
             <w:r>
               <w:rPr>
@@ -455,7 +317,7 @@
                 <w:noProof/>
                 <w:webHidden/>
               </w:rPr>
-              <w:instrText xml:space="preserve"> PAGEREF _Toc500332835 \h </w:instrText>
+              <w:instrText xml:space="preserve"> PAGEREF _Toc502585853 \h </w:instrText>
             </w:r>
             <w:r>
               <w:rPr>
@@ -497,13 +359,13 @@
               <w:noProof/>
             </w:rPr>
           </w:pPr>
-          <w:hyperlink w:anchor="_Toc500332836" w:history="1">
+          <w:hyperlink w:anchor="_Toc502585854" w:history="1">
             <w:r>
               <w:rPr>
                 <w:rStyle w:val="Hyperlink"/>
                 <w:noProof/>
               </w:rPr>
-              <w:t>ErrorLevel</w:t>
+              <w:t>IReconfigurable&lt;T&gt;</w:t>
             </w:r>
             <w:r>
               <w:rPr>
@@ -524,7 +386,7 @@
                 <w:noProof/>
                 <w:webHidden/>
               </w:rPr>
-              <w:instrText xml:space="preserve"> PAGEREF _Toc500332836 \h </w:instrText>
+              <w:instrText xml:space="preserve"> PAGEREF _Toc502585854 \h </w:instrText>
             </w:r>
             <w:r>
               <w:rPr>
@@ -566,13 +428,13 @@
               <w:noProof/>
             </w:rPr>
           </w:pPr>
-          <w:hyperlink w:anchor="_Toc500332837" w:history="1">
+          <w:hyperlink w:anchor="_Toc502585855" w:history="1">
             <w:r>
               <w:rPr>
                 <w:rStyle w:val="Hyperlink"/>
                 <w:noProof/>
               </w:rPr>
-              <w:t>ILogger</w:t>
+              <w:t>RollbarConfig</w:t>
             </w:r>
             <w:r>
               <w:rPr>
@@ -593,76 +455,7 @@
                 <w:noProof/>
                 <w:webHidden/>
               </w:rPr>
-              <w:instrText xml:space="preserve"> PAGEREF _Toc500332837 \h </w:instrText>
-            </w:r>
-            <w:r>
-              <w:rPr>
-                <w:noProof/>
-                <w:webHidden/>
-              </w:rPr>
-            </w:r>
-            <w:r>
-              <w:rPr>
-                <w:noProof/>
-                <w:webHidden/>
-              </w:rPr>
-              <w:fldChar w:fldCharType="separate"/>
-            </w:r>
-            <w:r>
-              <w:rPr>
-                <w:noProof/>
-                <w:webHidden/>
-              </w:rPr>
-              <w:t>4</w:t>
-            </w:r>
-            <w:r>
-              <w:rPr>
-                <w:noProof/>
-                <w:webHidden/>
-              </w:rPr>
-              <w:fldChar w:fldCharType="end"/>
-            </w:r>
-          </w:hyperlink>
-        </w:p>
-        <w:p>
-          <w:pPr>
-            <w:pStyle w:val="TOC2"/>
-            <w:tabs>
-              <w:tab w:val="right" w:leader="dot" w:pos="9350"/>
-            </w:tabs>
-            <w:rPr>
-              <w:rFonts w:eastAsiaTheme="minorEastAsia"/>
-              <w:noProof/>
-            </w:rPr>
-          </w:pPr>
-          <w:hyperlink w:anchor="_Toc500332838" w:history="1">
-            <w:r>
-              <w:rPr>
-                <w:rStyle w:val="Hyperlink"/>
-                <w:noProof/>
-              </w:rPr>
-              <w:t>IRollbar</w:t>
-            </w:r>
-            <w:r>
-              <w:rPr>
-                <w:noProof/>
-                <w:webHidden/>
-              </w:rPr>
-              <w:tab/>
-            </w:r>
-            <w:r>
-              <w:rPr>
-                <w:noProof/>
-                <w:webHidden/>
-              </w:rPr>
-              <w:fldChar w:fldCharType="begin"/>
-            </w:r>
-            <w:r>
-              <w:rPr>
-                <w:noProof/>
-                <w:webHidden/>
-              </w:rPr>
-              <w:instrText xml:space="preserve"> PAGEREF _Toc500332838 \h </w:instrText>
+              <w:instrText xml:space="preserve"> PAGEREF _Toc502585855 \h </w:instrText>
             </w:r>
             <w:r>
               <w:rPr>
@@ -704,13 +497,13 @@
               <w:noProof/>
             </w:rPr>
           </w:pPr>
-          <w:hyperlink w:anchor="_Toc500332839" w:history="1">
+          <w:hyperlink w:anchor="_Toc502585856" w:history="1">
             <w:r>
               <w:rPr>
                 <w:rStyle w:val="Hyperlink"/>
                 <w:noProof/>
               </w:rPr>
-              <w:t>RollbarEventArgs</w:t>
+              <w:t>ErrorLevel</w:t>
             </w:r>
             <w:r>
               <w:rPr>
@@ -731,7 +524,7 @@
                 <w:noProof/>
                 <w:webHidden/>
               </w:rPr>
-              <w:instrText xml:space="preserve"> PAGEREF _Toc500332839 \h </w:instrText>
+              <w:instrText xml:space="preserve"> PAGEREF _Toc502585856 \h </w:instrText>
             </w:r>
             <w:r>
               <w:rPr>
@@ -773,13 +566,13 @@
               <w:noProof/>
             </w:rPr>
           </w:pPr>
-          <w:hyperlink w:anchor="_Toc500332840" w:history="1">
+          <w:hyperlink w:anchor="_Toc502585857" w:history="1">
             <w:r>
               <w:rPr>
                 <w:rStyle w:val="Hyperlink"/>
                 <w:noProof/>
               </w:rPr>
-              <w:t>RollbarFactory</w:t>
+              <w:t>ILogger</w:t>
             </w:r>
             <w:r>
               <w:rPr>
@@ -800,7 +593,76 @@
                 <w:noProof/>
                 <w:webHidden/>
               </w:rPr>
-              <w:instrText xml:space="preserve"> PAGEREF _Toc500332840 \h </w:instrText>
+              <w:instrText xml:space="preserve"> PAGEREF _Toc502585857 \h </w:instrText>
+            </w:r>
+            <w:r>
+              <w:rPr>
+                <w:noProof/>
+                <w:webHidden/>
+              </w:rPr>
+            </w:r>
+            <w:r>
+              <w:rPr>
+                <w:noProof/>
+                <w:webHidden/>
+              </w:rPr>
+              <w:fldChar w:fldCharType="separate"/>
+            </w:r>
+            <w:r>
+              <w:rPr>
+                <w:noProof/>
+                <w:webHidden/>
+              </w:rPr>
+              <w:t>5</w:t>
+            </w:r>
+            <w:r>
+              <w:rPr>
+                <w:noProof/>
+                <w:webHidden/>
+              </w:rPr>
+              <w:fldChar w:fldCharType="end"/>
+            </w:r>
+          </w:hyperlink>
+        </w:p>
+        <w:p>
+          <w:pPr>
+            <w:pStyle w:val="TOC2"/>
+            <w:tabs>
+              <w:tab w:val="right" w:leader="dot" w:pos="9350"/>
+            </w:tabs>
+            <w:rPr>
+              <w:rFonts w:eastAsiaTheme="minorEastAsia"/>
+              <w:noProof/>
+            </w:rPr>
+          </w:pPr>
+          <w:hyperlink w:anchor="_Toc502585858" w:history="1">
+            <w:r>
+              <w:rPr>
+                <w:rStyle w:val="Hyperlink"/>
+                <w:noProof/>
+              </w:rPr>
+              <w:t>IRollbar</w:t>
+            </w:r>
+            <w:r>
+              <w:rPr>
+                <w:noProof/>
+                <w:webHidden/>
+              </w:rPr>
+              <w:tab/>
+            </w:r>
+            <w:r>
+              <w:rPr>
+                <w:noProof/>
+                <w:webHidden/>
+              </w:rPr>
+              <w:fldChar w:fldCharType="begin"/>
+            </w:r>
+            <w:r>
+              <w:rPr>
+                <w:noProof/>
+                <w:webHidden/>
+              </w:rPr>
+              <w:instrText xml:space="preserve"> PAGEREF _Toc502585858 \h </w:instrText>
             </w:r>
             <w:r>
               <w:rPr>
@@ -842,13 +704,13 @@
               <w:noProof/>
             </w:rPr>
           </w:pPr>
-          <w:hyperlink w:anchor="_Toc500332841" w:history="1">
+          <w:hyperlink w:anchor="_Toc502585859" w:history="1">
             <w:r>
               <w:rPr>
                 <w:rStyle w:val="Hyperlink"/>
                 <w:noProof/>
               </w:rPr>
-              <w:t>RollbarLocator</w:t>
+              <w:t>RollbarEventArgs</w:t>
             </w:r>
             <w:r>
               <w:rPr>
@@ -869,7 +731,7 @@
                 <w:noProof/>
                 <w:webHidden/>
               </w:rPr>
-              <w:instrText xml:space="preserve"> PAGEREF _Toc500332841 \h </w:instrText>
+              <w:instrText xml:space="preserve"> PAGEREF _Toc502585859 \h </w:instrText>
             </w:r>
             <w:r>
               <w:rPr>
@@ -911,13 +773,13 @@
               <w:noProof/>
             </w:rPr>
           </w:pPr>
-          <w:hyperlink w:anchor="_Toc500332842" w:history="1">
+          <w:hyperlink w:anchor="_Toc502585860" w:history="1">
             <w:r>
               <w:rPr>
                 <w:rStyle w:val="Hyperlink"/>
                 <w:noProof/>
               </w:rPr>
-              <w:t>RollbarQueueController</w:t>
+              <w:t>RollbarFactory</w:t>
             </w:r>
             <w:r>
               <w:rPr>
@@ -938,145 +800,7 @@
                 <w:noProof/>
                 <w:webHidden/>
               </w:rPr>
-              <w:instrText xml:space="preserve"> PAGEREF _Toc500332842 \h </w:instrText>
-            </w:r>
-            <w:r>
-              <w:rPr>
-                <w:noProof/>
-                <w:webHidden/>
-              </w:rPr>
-            </w:r>
-            <w:r>
-              <w:rPr>
-                <w:noProof/>
-                <w:webHidden/>
-              </w:rPr>
-              <w:fldChar w:fldCharType="separate"/>
-            </w:r>
-            <w:r>
-              <w:rPr>
-                <w:noProof/>
-                <w:webHidden/>
-              </w:rPr>
-              <w:t>6</w:t>
-            </w:r>
-            <w:r>
-              <w:rPr>
-                <w:noProof/>
-                <w:webHidden/>
-              </w:rPr>
-              <w:fldChar w:fldCharType="end"/>
-            </w:r>
-          </w:hyperlink>
-        </w:p>
-        <w:p>
-          <w:pPr>
-            <w:pStyle w:val="TOC1"/>
-            <w:tabs>
-              <w:tab w:val="right" w:leader="dot" w:pos="9350"/>
-            </w:tabs>
-            <w:rPr>
-              <w:rFonts w:eastAsiaTheme="minorEastAsia"/>
-              <w:noProof/>
-            </w:rPr>
-          </w:pPr>
-          <w:hyperlink w:anchor="_Toc500332843" w:history="1">
-            <w:r>
-              <w:rPr>
-                <w:rStyle w:val="Hyperlink"/>
-                <w:noProof/>
-              </w:rPr>
-              <w:t>Dependencies and Supported .NET Implementations</w:t>
-            </w:r>
-            <w:r>
-              <w:rPr>
-                <w:noProof/>
-                <w:webHidden/>
-              </w:rPr>
-              <w:tab/>
-            </w:r>
-            <w:r>
-              <w:rPr>
-                <w:noProof/>
-                <w:webHidden/>
-              </w:rPr>
-              <w:fldChar w:fldCharType="begin"/>
-            </w:r>
-            <w:r>
-              <w:rPr>
-                <w:noProof/>
-                <w:webHidden/>
-              </w:rPr>
-              <w:instrText xml:space="preserve"> PAGEREF _Toc500332843 \h </w:instrText>
-            </w:r>
-            <w:r>
-              <w:rPr>
-                <w:noProof/>
-                <w:webHidden/>
-              </w:rPr>
-            </w:r>
-            <w:r>
-              <w:rPr>
-                <w:noProof/>
-                <w:webHidden/>
-              </w:rPr>
-              <w:fldChar w:fldCharType="separate"/>
-            </w:r>
-            <w:r>
-              <w:rPr>
-                <w:noProof/>
-                <w:webHidden/>
-              </w:rPr>
-              <w:t>6</w:t>
-            </w:r>
-            <w:r>
-              <w:rPr>
-                <w:noProof/>
-                <w:webHidden/>
-              </w:rPr>
-              <w:fldChar w:fldCharType="end"/>
-            </w:r>
-          </w:hyperlink>
-        </w:p>
-        <w:p>
-          <w:pPr>
-            <w:pStyle w:val="TOC1"/>
-            <w:tabs>
-              <w:tab w:val="right" w:leader="dot" w:pos="9350"/>
-            </w:tabs>
-            <w:rPr>
-              <w:rFonts w:eastAsiaTheme="minorEastAsia"/>
-              <w:noProof/>
-            </w:rPr>
-          </w:pPr>
-          <w:hyperlink w:anchor="_Toc500332844" w:history="1">
-            <w:r>
-              <w:rPr>
-                <w:rStyle w:val="Hyperlink"/>
-                <w:noProof/>
-              </w:rPr>
-              <w:t>Logging Messages Using the Notifier</w:t>
-            </w:r>
-            <w:r>
-              <w:rPr>
-                <w:noProof/>
-                <w:webHidden/>
-              </w:rPr>
-              <w:tab/>
-            </w:r>
-            <w:r>
-              <w:rPr>
-                <w:noProof/>
-                <w:webHidden/>
-              </w:rPr>
-              <w:fldChar w:fldCharType="begin"/>
-            </w:r>
-            <w:r>
-              <w:rPr>
-                <w:noProof/>
-                <w:webHidden/>
-              </w:rPr>
-              <w:instrText xml:space="preserve"> PAGEREF _Toc500332844 \h </w:instrText>
+              <w:instrText xml:space="preserve"> PAGEREF _Toc502585860 \h </w:instrText>
             </w:r>
             <w:r>
               <w:rPr>
@@ -1118,13 +842,13 @@
               <w:noProof/>
             </w:rPr>
           </w:pPr>
-          <w:hyperlink w:anchor="_Toc500332845" w:history="1">
+          <w:hyperlink w:anchor="_Toc502585861" w:history="1">
             <w:r>
               <w:rPr>
                 <w:rStyle w:val="Hyperlink"/>
                 <w:noProof/>
               </w:rPr>
-              <w:t>When Using the Singleton-like Instance of the Notifier</w:t>
+              <w:t>RollbarLocator</w:t>
             </w:r>
             <w:r>
               <w:rPr>
@@ -1145,7 +869,7 @@
                 <w:noProof/>
                 <w:webHidden/>
               </w:rPr>
-              <w:instrText xml:space="preserve"> PAGEREF _Toc500332845 \h </w:instrText>
+              <w:instrText xml:space="preserve"> PAGEREF _Toc502585861 \h </w:instrText>
             </w:r>
             <w:r>
               <w:rPr>
@@ -1187,13 +911,13 @@
               <w:noProof/>
             </w:rPr>
           </w:pPr>
-          <w:hyperlink w:anchor="_Toc500332846" w:history="1">
+          <w:hyperlink w:anchor="_Toc502585862" w:history="1">
             <w:r>
               <w:rPr>
                 <w:rStyle w:val="Hyperlink"/>
                 <w:noProof/>
               </w:rPr>
-              <w:t>When Using a Scoped Instance of the Notifier</w:t>
+              <w:t>RollbarQueueController</w:t>
             </w:r>
             <w:r>
               <w:rPr>
@@ -1214,7 +938,7 @@
                 <w:noProof/>
                 <w:webHidden/>
               </w:rPr>
-              <w:instrText xml:space="preserve"> PAGEREF _Toc500332846 \h </w:instrText>
+              <w:instrText xml:space="preserve"> PAGEREF _Toc502585862 \h </w:instrText>
             </w:r>
             <w:r>
               <w:rPr>
@@ -1256,13 +980,13 @@
               <w:noProof/>
             </w:rPr>
           </w:pPr>
-          <w:hyperlink w:anchor="_Toc500332847" w:history="1">
+          <w:hyperlink w:anchor="_Toc502585863" w:history="1">
             <w:r>
               <w:rPr>
                 <w:rStyle w:val="Hyperlink"/>
                 <w:noProof/>
               </w:rPr>
-              <w:t>Monitoring Notifier’s Internal Events</w:t>
+              <w:t>Dependencies and Supported .NET Implementations</w:t>
             </w:r>
             <w:r>
               <w:rPr>
@@ -1283,7 +1007,214 @@
                 <w:noProof/>
                 <w:webHidden/>
               </w:rPr>
-              <w:instrText xml:space="preserve"> PAGEREF _Toc500332847 \h </w:instrText>
+              <w:instrText xml:space="preserve"> PAGEREF _Toc502585863 \h </w:instrText>
+            </w:r>
+            <w:r>
+              <w:rPr>
+                <w:noProof/>
+                <w:webHidden/>
+              </w:rPr>
+            </w:r>
+            <w:r>
+              <w:rPr>
+                <w:noProof/>
+                <w:webHidden/>
+              </w:rPr>
+              <w:fldChar w:fldCharType="separate"/>
+            </w:r>
+            <w:r>
+              <w:rPr>
+                <w:noProof/>
+                <w:webHidden/>
+              </w:rPr>
+              <w:t>7</w:t>
+            </w:r>
+            <w:r>
+              <w:rPr>
+                <w:noProof/>
+                <w:webHidden/>
+              </w:rPr>
+              <w:fldChar w:fldCharType="end"/>
+            </w:r>
+          </w:hyperlink>
+        </w:p>
+        <w:p>
+          <w:pPr>
+            <w:pStyle w:val="TOC1"/>
+            <w:tabs>
+              <w:tab w:val="right" w:leader="dot" w:pos="9350"/>
+            </w:tabs>
+            <w:rPr>
+              <w:rFonts w:eastAsiaTheme="minorEastAsia"/>
+              <w:noProof/>
+            </w:rPr>
+          </w:pPr>
+          <w:hyperlink w:anchor="_Toc502585864" w:history="1">
+            <w:r>
+              <w:rPr>
+                <w:rStyle w:val="Hyperlink"/>
+                <w:noProof/>
+              </w:rPr>
+              <w:t>Logging Messages Using the Notifier</w:t>
+            </w:r>
+            <w:r>
+              <w:rPr>
+                <w:noProof/>
+                <w:webHidden/>
+              </w:rPr>
+              <w:tab/>
+            </w:r>
+            <w:r>
+              <w:rPr>
+                <w:noProof/>
+                <w:webHidden/>
+              </w:rPr>
+              <w:fldChar w:fldCharType="begin"/>
+            </w:r>
+            <w:r>
+              <w:rPr>
+                <w:noProof/>
+                <w:webHidden/>
+              </w:rPr>
+              <w:instrText xml:space="preserve"> PAGEREF _Toc502585864 \h </w:instrText>
+            </w:r>
+            <w:r>
+              <w:rPr>
+                <w:noProof/>
+                <w:webHidden/>
+              </w:rPr>
+            </w:r>
+            <w:r>
+              <w:rPr>
+                <w:noProof/>
+                <w:webHidden/>
+              </w:rPr>
+              <w:fldChar w:fldCharType="separate"/>
+            </w:r>
+            <w:r>
+              <w:rPr>
+                <w:noProof/>
+                <w:webHidden/>
+              </w:rPr>
+              <w:t>8</w:t>
+            </w:r>
+            <w:r>
+              <w:rPr>
+                <w:noProof/>
+                <w:webHidden/>
+              </w:rPr>
+              <w:fldChar w:fldCharType="end"/>
+            </w:r>
+          </w:hyperlink>
+        </w:p>
+        <w:p>
+          <w:pPr>
+            <w:pStyle w:val="TOC2"/>
+            <w:tabs>
+              <w:tab w:val="right" w:leader="dot" w:pos="9350"/>
+            </w:tabs>
+            <w:rPr>
+              <w:rFonts w:eastAsiaTheme="minorEastAsia"/>
+              <w:noProof/>
+            </w:rPr>
+          </w:pPr>
+          <w:hyperlink w:anchor="_Toc502585865" w:history="1">
+            <w:r>
+              <w:rPr>
+                <w:rStyle w:val="Hyperlink"/>
+                <w:noProof/>
+              </w:rPr>
+              <w:t>When Using the Singleton-like Instance of the Notifier</w:t>
+            </w:r>
+            <w:r>
+              <w:rPr>
+                <w:noProof/>
+                <w:webHidden/>
+              </w:rPr>
+              <w:tab/>
+            </w:r>
+            <w:r>
+              <w:rPr>
+                <w:noProof/>
+                <w:webHidden/>
+              </w:rPr>
+              <w:fldChar w:fldCharType="begin"/>
+            </w:r>
+            <w:r>
+              <w:rPr>
+                <w:noProof/>
+                <w:webHidden/>
+              </w:rPr>
+              <w:instrText xml:space="preserve"> PAGEREF _Toc502585865 \h </w:instrText>
+            </w:r>
+            <w:r>
+              <w:rPr>
+                <w:noProof/>
+                <w:webHidden/>
+              </w:rPr>
+            </w:r>
+            <w:r>
+              <w:rPr>
+                <w:noProof/>
+                <w:webHidden/>
+              </w:rPr>
+              <w:fldChar w:fldCharType="separate"/>
+            </w:r>
+            <w:r>
+              <w:rPr>
+                <w:noProof/>
+                <w:webHidden/>
+              </w:rPr>
+              <w:t>8</w:t>
+            </w:r>
+            <w:r>
+              <w:rPr>
+                <w:noProof/>
+                <w:webHidden/>
+              </w:rPr>
+              <w:fldChar w:fldCharType="end"/>
+            </w:r>
+          </w:hyperlink>
+        </w:p>
+        <w:p>
+          <w:pPr>
+            <w:pStyle w:val="TOC2"/>
+            <w:tabs>
+              <w:tab w:val="right" w:leader="dot" w:pos="9350"/>
+            </w:tabs>
+            <w:rPr>
+              <w:rFonts w:eastAsiaTheme="minorEastAsia"/>
+              <w:noProof/>
+            </w:rPr>
+          </w:pPr>
+          <w:hyperlink w:anchor="_Toc502585866" w:history="1">
+            <w:r>
+              <w:rPr>
+                <w:rStyle w:val="Hyperlink"/>
+                <w:noProof/>
+              </w:rPr>
+              <w:t>When Using a Scoped Instance of the Notifier</w:t>
+            </w:r>
+            <w:r>
+              <w:rPr>
+                <w:noProof/>
+                <w:webHidden/>
+              </w:rPr>
+              <w:tab/>
+            </w:r>
+            <w:r>
+              <w:rPr>
+                <w:noProof/>
+                <w:webHidden/>
+              </w:rPr>
+              <w:fldChar w:fldCharType="begin"/>
+            </w:r>
+            <w:r>
+              <w:rPr>
+                <w:noProof/>
+                <w:webHidden/>
+              </w:rPr>
+              <w:instrText xml:space="preserve"> PAGEREF _Toc502585866 \h </w:instrText>
             </w:r>
             <w:r>
               <w:rPr>
@@ -1325,13 +1256,13 @@
               <w:noProof/>
             </w:rPr>
           </w:pPr>
-          <w:hyperlink w:anchor="_Toc500332848" w:history="1">
+          <w:hyperlink w:anchor="_Toc502585867" w:history="1">
             <w:r>
               <w:rPr>
                 <w:rStyle w:val="Hyperlink"/>
                 <w:noProof/>
               </w:rPr>
-              <w:t>Integration of the Notifier into .NET Application Hosts</w:t>
+              <w:t>Monitoring Notifier’s Internal Events</w:t>
             </w:r>
             <w:r>
               <w:rPr>
@@ -1352,7 +1283,7 @@
                 <w:noProof/>
                 <w:webHidden/>
               </w:rPr>
-              <w:instrText xml:space="preserve"> PAGEREF _Toc500332848 \h </w:instrText>
+              <w:instrText xml:space="preserve"> PAGEREF _Toc502585867 \h </w:instrText>
             </w:r>
             <w:r>
               <w:rPr>
@@ -1385,7 +1316,7 @@
         </w:p>
         <w:p>
           <w:pPr>
-            <w:pStyle w:val="TOC2"/>
+            <w:pStyle w:val="TOC1"/>
             <w:tabs>
               <w:tab w:val="right" w:leader="dot" w:pos="9350"/>
             </w:tabs>
@@ -1394,13 +1325,13 @@
               <w:noProof/>
             </w:rPr>
           </w:pPr>
-          <w:hyperlink w:anchor="_Toc500332849" w:history="1">
+          <w:hyperlink w:anchor="_Toc502585868" w:history="1">
             <w:r>
               <w:rPr>
                 <w:rStyle w:val="Hyperlink"/>
                 <w:noProof/>
               </w:rPr>
-              <w:t>Asp.Net MVC</w:t>
+              <w:t>Integration of the Notifier into different types of .NET Application Hosts</w:t>
             </w:r>
             <w:r>
               <w:rPr>
@@ -1421,76 +1352,7 @@
                 <w:noProof/>
                 <w:webHidden/>
               </w:rPr>
-              <w:instrText xml:space="preserve"> PAGEREF _Toc500332849 \h </w:instrText>
-            </w:r>
-            <w:r>
-              <w:rPr>
-                <w:noProof/>
-                <w:webHidden/>
-              </w:rPr>
-            </w:r>
-            <w:r>
-              <w:rPr>
-                <w:noProof/>
-                <w:webHidden/>
-              </w:rPr>
-              <w:fldChar w:fldCharType="separate"/>
-            </w:r>
-            <w:r>
-              <w:rPr>
-                <w:noProof/>
-                <w:webHidden/>
-              </w:rPr>
-              <w:t>9</w:t>
-            </w:r>
-            <w:r>
-              <w:rPr>
-                <w:noProof/>
-                <w:webHidden/>
-              </w:rPr>
-              <w:fldChar w:fldCharType="end"/>
-            </w:r>
-          </w:hyperlink>
-        </w:p>
-        <w:p>
-          <w:pPr>
-            <w:pStyle w:val="TOC2"/>
-            <w:tabs>
-              <w:tab w:val="right" w:leader="dot" w:pos="9350"/>
-            </w:tabs>
-            <w:rPr>
-              <w:rFonts w:eastAsiaTheme="minorEastAsia"/>
-              <w:noProof/>
-            </w:rPr>
-          </w:pPr>
-          <w:hyperlink w:anchor="_Toc500332850" w:history="1">
-            <w:r>
-              <w:rPr>
-                <w:rStyle w:val="Hyperlink"/>
-                <w:noProof/>
-              </w:rPr>
-              <w:t>Winforms</w:t>
-            </w:r>
-            <w:r>
-              <w:rPr>
-                <w:noProof/>
-                <w:webHidden/>
-              </w:rPr>
-              <w:tab/>
-            </w:r>
-            <w:r>
-              <w:rPr>
-                <w:noProof/>
-                <w:webHidden/>
-              </w:rPr>
-              <w:fldChar w:fldCharType="begin"/>
-            </w:r>
-            <w:r>
-              <w:rPr>
-                <w:noProof/>
-                <w:webHidden/>
-              </w:rPr>
-              <w:instrText xml:space="preserve"> PAGEREF _Toc500332850 \h </w:instrText>
+              <w:instrText xml:space="preserve"> PAGEREF _Toc502585868 \h </w:instrText>
             </w:r>
             <w:r>
               <w:rPr>
@@ -1532,13 +1394,13 @@
               <w:noProof/>
             </w:rPr>
           </w:pPr>
-          <w:hyperlink w:anchor="_Toc500332851" w:history="1">
+          <w:hyperlink w:anchor="_Toc502585869" w:history="1">
             <w:r>
               <w:rPr>
                 <w:rStyle w:val="Hyperlink"/>
                 <w:noProof/>
               </w:rPr>
-              <w:t>WPF</w:t>
+              <w:t>Asp.Net MVC</w:t>
             </w:r>
             <w:r>
               <w:rPr>
@@ -1559,7 +1421,7 @@
                 <w:noProof/>
                 <w:webHidden/>
               </w:rPr>
-              <w:instrText xml:space="preserve"> PAGEREF _Toc500332851 \h </w:instrText>
+              <w:instrText xml:space="preserve"> PAGEREF _Toc502585869 \h </w:instrText>
             </w:r>
             <w:r>
               <w:rPr>
@@ -1592,7 +1454,7 @@
         </w:p>
         <w:p>
           <w:pPr>
-            <w:pStyle w:val="TOC1"/>
+            <w:pStyle w:val="TOC2"/>
             <w:tabs>
               <w:tab w:val="right" w:leader="dot" w:pos="9350"/>
             </w:tabs>
@@ -1601,13 +1463,13 @@
               <w:noProof/>
             </w:rPr>
           </w:pPr>
-          <w:hyperlink w:anchor="_Toc500332852" w:history="1">
+          <w:hyperlink w:anchor="_Toc502585870" w:history="1">
             <w:r>
               <w:rPr>
                 <w:rStyle w:val="Hyperlink"/>
                 <w:noProof/>
               </w:rPr>
-              <w:t>Additional Resources</w:t>
+              <w:t>Asp.Net Core 2</w:t>
             </w:r>
             <w:r>
               <w:rPr>
@@ -1628,7 +1490,7 @@
                 <w:noProof/>
                 <w:webHidden/>
               </w:rPr>
-              <w:instrText xml:space="preserve"> PAGEREF _Toc500332852 \h </w:instrText>
+              <w:instrText xml:space="preserve"> PAGEREF _Toc502585870 \h </w:instrText>
             </w:r>
             <w:r>
               <w:rPr>
@@ -1660,6 +1522,213 @@
           </w:hyperlink>
         </w:p>
         <w:p>
+          <w:pPr>
+            <w:pStyle w:val="TOC2"/>
+            <w:tabs>
+              <w:tab w:val="right" w:leader="dot" w:pos="9350"/>
+            </w:tabs>
+            <w:rPr>
+              <w:rFonts w:eastAsiaTheme="minorEastAsia"/>
+              <w:noProof/>
+            </w:rPr>
+          </w:pPr>
+          <w:hyperlink w:anchor="_Toc502585871" w:history="1">
+            <w:r>
+              <w:rPr>
+                <w:rStyle w:val="Hyperlink"/>
+                <w:noProof/>
+              </w:rPr>
+              <w:t>Winforms</w:t>
+            </w:r>
+            <w:r>
+              <w:rPr>
+                <w:noProof/>
+                <w:webHidden/>
+              </w:rPr>
+              <w:tab/>
+            </w:r>
+            <w:r>
+              <w:rPr>
+                <w:noProof/>
+                <w:webHidden/>
+              </w:rPr>
+              <w:fldChar w:fldCharType="begin"/>
+            </w:r>
+            <w:r>
+              <w:rPr>
+                <w:noProof/>
+                <w:webHidden/>
+              </w:rPr>
+              <w:instrText xml:space="preserve"> PAGEREF _Toc502585871 \h </w:instrText>
+            </w:r>
+            <w:r>
+              <w:rPr>
+                <w:noProof/>
+                <w:webHidden/>
+              </w:rPr>
+            </w:r>
+            <w:r>
+              <w:rPr>
+                <w:noProof/>
+                <w:webHidden/>
+              </w:rPr>
+              <w:fldChar w:fldCharType="separate"/>
+            </w:r>
+            <w:r>
+              <w:rPr>
+                <w:noProof/>
+                <w:webHidden/>
+              </w:rPr>
+              <w:t>13</w:t>
+            </w:r>
+            <w:r>
+              <w:rPr>
+                <w:noProof/>
+                <w:webHidden/>
+              </w:rPr>
+              <w:fldChar w:fldCharType="end"/>
+            </w:r>
+          </w:hyperlink>
+        </w:p>
+        <w:p>
+          <w:pPr>
+            <w:pStyle w:val="TOC2"/>
+            <w:tabs>
+              <w:tab w:val="right" w:leader="dot" w:pos="9350"/>
+            </w:tabs>
+            <w:rPr>
+              <w:rFonts w:eastAsiaTheme="minorEastAsia"/>
+              <w:noProof/>
+            </w:rPr>
+          </w:pPr>
+          <w:hyperlink w:anchor="_Toc502585872" w:history="1">
+            <w:r>
+              <w:rPr>
+                <w:rStyle w:val="Hyperlink"/>
+                <w:noProof/>
+              </w:rPr>
+              <w:t>WPF</w:t>
+            </w:r>
+            <w:r>
+              <w:rPr>
+                <w:noProof/>
+                <w:webHidden/>
+              </w:rPr>
+              <w:tab/>
+            </w:r>
+            <w:r>
+              <w:rPr>
+                <w:noProof/>
+                <w:webHidden/>
+              </w:rPr>
+              <w:fldChar w:fldCharType="begin"/>
+            </w:r>
+            <w:r>
+              <w:rPr>
+                <w:noProof/>
+                <w:webHidden/>
+              </w:rPr>
+              <w:instrText xml:space="preserve"> PAGEREF _Toc502585872 \h </w:instrText>
+            </w:r>
+            <w:r>
+              <w:rPr>
+                <w:noProof/>
+                <w:webHidden/>
+              </w:rPr>
+            </w:r>
+            <w:r>
+              <w:rPr>
+                <w:noProof/>
+                <w:webHidden/>
+              </w:rPr>
+              <w:fldChar w:fldCharType="separate"/>
+            </w:r>
+            <w:r>
+              <w:rPr>
+                <w:noProof/>
+                <w:webHidden/>
+              </w:rPr>
+              <w:t>13</w:t>
+            </w:r>
+            <w:r>
+              <w:rPr>
+                <w:noProof/>
+                <w:webHidden/>
+              </w:rPr>
+              <w:fldChar w:fldCharType="end"/>
+            </w:r>
+          </w:hyperlink>
+        </w:p>
+        <w:p>
+          <w:pPr>
+            <w:pStyle w:val="TOC1"/>
+            <w:tabs>
+              <w:tab w:val="right" w:leader="dot" w:pos="9350"/>
+            </w:tabs>
+            <w:rPr>
+              <w:rFonts w:eastAsiaTheme="minorEastAsia"/>
+              <w:noProof/>
+            </w:rPr>
+          </w:pPr>
+          <w:hyperlink w:anchor="_Toc502585873" w:history="1">
+            <w:r>
+              <w:rPr>
+                <w:rStyle w:val="Hyperlink"/>
+                <w:noProof/>
+              </w:rPr>
+              <w:t>Additional Resources</w:t>
+            </w:r>
+            <w:r>
+              <w:rPr>
+                <w:noProof/>
+                <w:webHidden/>
+              </w:rPr>
+              <w:tab/>
+            </w:r>
+            <w:r>
+              <w:rPr>
+                <w:noProof/>
+                <w:webHidden/>
+              </w:rPr>
+              <w:fldChar w:fldCharType="begin"/>
+            </w:r>
+            <w:r>
+              <w:rPr>
+                <w:noProof/>
+                <w:webHidden/>
+              </w:rPr>
+              <w:instrText xml:space="preserve"> PAGEREF _Toc502585873 \h </w:instrText>
+            </w:r>
+            <w:r>
+              <w:rPr>
+                <w:noProof/>
+                <w:webHidden/>
+              </w:rPr>
+            </w:r>
+            <w:r>
+              <w:rPr>
+                <w:noProof/>
+                <w:webHidden/>
+              </w:rPr>
+              <w:fldChar w:fldCharType="separate"/>
+            </w:r>
+            <w:r>
+              <w:rPr>
+                <w:noProof/>
+                <w:webHidden/>
+              </w:rPr>
+              <w:t>14</w:t>
+            </w:r>
+            <w:r>
+              <w:rPr>
+                <w:noProof/>
+                <w:webHidden/>
+              </w:rPr>
+              <w:fldChar w:fldCharType="end"/>
+            </w:r>
+          </w:hyperlink>
+        </w:p>
+        <w:p>
           <w:r>
             <w:rPr>
               <w:b/>
@@ -1683,6 +1752,7 @@
         </w:rPr>
       </w:pPr>
       <w:r>
+        <w:lastRenderedPageBreak/>
         <w:br w:type="page"/>
       </w:r>
     </w:p>
@@ -1690,7 +1760,7 @@
       <w:pPr>
         <w:pStyle w:val="Heading1"/>
       </w:pPr>
-      <w:bookmarkStart w:id="1" w:name="_Toc500332830"/>
+      <w:bookmarkStart w:id="1" w:name="_Toc502585850"/>
       <w:r>
         <w:lastRenderedPageBreak/>
         <w:t>Overview</w:t>
@@ -1773,7 +1843,7 @@
       <w:pPr>
         <w:pStyle w:val="Heading1"/>
       </w:pPr>
-      <w:bookmarkStart w:id="2" w:name="_Toc500332831"/>
+      <w:bookmarkStart w:id="2" w:name="_Toc502585851"/>
       <w:r>
         <w:t>Conceptual Design of the Notifier</w:t>
       </w:r>
@@ -1923,7 +1993,7 @@
       <w:pPr>
         <w:pStyle w:val="Heading1"/>
       </w:pPr>
-      <w:bookmarkStart w:id="3" w:name="_Toc500332832"/>
+      <w:bookmarkStart w:id="3" w:name="_Toc502585852"/>
       <w:r>
         <w:t>The SDK Solution Layout</w:t>
       </w:r>
@@ -2037,7 +2107,7 @@
       <w:pPr>
         <w:pStyle w:val="Heading1"/>
       </w:pPr>
-      <w:bookmarkStart w:id="4" w:name="_Toc500332833"/>
+      <w:bookmarkStart w:id="4" w:name="_Toc502585853"/>
       <w:r>
         <w:t>Key Public Interfaces and Types of the Notifier Library</w:t>
       </w:r>
@@ -2062,7 +2132,7 @@
       <w:pPr>
         <w:pStyle w:val="Heading2"/>
       </w:pPr>
-      <w:bookmarkStart w:id="5" w:name="_Toc500332834"/>
+      <w:bookmarkStart w:id="5" w:name="_Toc502585854"/>
       <w:proofErr w:type="spellStart"/>
       <w:r>
         <w:t>IReconfigurable</w:t>
@@ -3389,7 +3459,7 @@
       <w:pPr>
         <w:pStyle w:val="Heading2"/>
       </w:pPr>
-      <w:bookmarkStart w:id="6" w:name="_Toc500332835"/>
+      <w:bookmarkStart w:id="6" w:name="_Toc502585855"/>
       <w:proofErr w:type="spellStart"/>
       <w:r>
         <w:t>RollbarConfig</w:t>
@@ -3447,7 +3517,7 @@
       <w:pPr>
         <w:pStyle w:val="Heading2"/>
       </w:pPr>
-      <w:bookmarkStart w:id="7" w:name="_Toc500332836"/>
+      <w:bookmarkStart w:id="7" w:name="_Toc502585856"/>
       <w:proofErr w:type="spellStart"/>
       <w:r>
         <w:t>ErrorLevel</w:t>
@@ -3707,7 +3777,7 @@
       <w:pPr>
         <w:pStyle w:val="Heading2"/>
       </w:pPr>
-      <w:bookmarkStart w:id="8" w:name="_Toc500332837"/>
+      <w:bookmarkStart w:id="8" w:name="_Toc502585857"/>
       <w:proofErr w:type="spellStart"/>
       <w:r>
         <w:t>ILogger</w:t>
@@ -7466,7 +7536,7 @@
       <w:pPr>
         <w:pStyle w:val="Heading2"/>
       </w:pPr>
-      <w:bookmarkStart w:id="9" w:name="_Toc500332838"/>
+      <w:bookmarkStart w:id="9" w:name="_Toc502585858"/>
       <w:proofErr w:type="spellStart"/>
       <w:r>
         <w:lastRenderedPageBreak/>
@@ -9907,7 +9977,7 @@
       <w:pPr>
         <w:pStyle w:val="Heading2"/>
       </w:pPr>
-      <w:bookmarkStart w:id="10" w:name="_Toc500332839"/>
+      <w:bookmarkStart w:id="10" w:name="_Toc502585859"/>
       <w:proofErr w:type="spellStart"/>
       <w:r>
         <w:t>RollbarEventArgs</w:t>
@@ -10060,7 +10130,7 @@
       <w:pPr>
         <w:pStyle w:val="Heading2"/>
       </w:pPr>
-      <w:bookmarkStart w:id="11" w:name="_Toc500332840"/>
+      <w:bookmarkStart w:id="11" w:name="_Toc502585860"/>
       <w:proofErr w:type="spellStart"/>
       <w:r>
         <w:t>RollbarFactory</w:t>
@@ -11604,7 +11674,7 @@
       <w:pPr>
         <w:pStyle w:val="Heading2"/>
       </w:pPr>
-      <w:bookmarkStart w:id="12" w:name="_Toc500332841"/>
+      <w:bookmarkStart w:id="12" w:name="_Toc502585861"/>
       <w:proofErr w:type="spellStart"/>
       <w:r>
         <w:t>RollbarLocator</w:t>
@@ -11648,7 +11718,7 @@
       <w:pPr>
         <w:pStyle w:val="Heading2"/>
       </w:pPr>
-      <w:bookmarkStart w:id="13" w:name="_Toc500332842"/>
+      <w:bookmarkStart w:id="13" w:name="_Toc502585862"/>
       <w:r>
         <w:t>RollbarQueueController</w:t>
       </w:r>
@@ -11669,7 +11739,7 @@
       <w:pPr>
         <w:pStyle w:val="Heading1"/>
       </w:pPr>
-      <w:bookmarkStart w:id="14" w:name="_Toc500332843"/>
+      <w:bookmarkStart w:id="14" w:name="_Toc502585863"/>
       <w:r>
         <w:t>Dependencies</w:t>
       </w:r>
@@ -11785,7 +11855,7 @@
       <w:pPr>
         <w:pStyle w:val="Heading1"/>
       </w:pPr>
-      <w:bookmarkStart w:id="15" w:name="_Toc500332844"/>
+      <w:bookmarkStart w:id="15" w:name="_Toc502585864"/>
       <w:r>
         <w:t>Logging Messages Using the Notifier</w:t>
       </w:r>
@@ -11795,7 +11865,7 @@
       <w:pPr>
         <w:pStyle w:val="Heading2"/>
       </w:pPr>
-      <w:bookmarkStart w:id="16" w:name="_Toc500332845"/>
+      <w:bookmarkStart w:id="16" w:name="_Toc502585865"/>
       <w:r>
         <w:t>When Using the Singleton-like Instance of the Notifier</w:t>
       </w:r>
@@ -12656,7 +12726,7 @@
       <w:pPr>
         <w:pStyle w:val="Heading2"/>
       </w:pPr>
-      <w:bookmarkStart w:id="17" w:name="_Toc500332846"/>
+      <w:bookmarkStart w:id="17" w:name="_Toc502585866"/>
       <w:r>
         <w:t>When Using a Scoped Instance of the Notifier</w:t>
       </w:r>
@@ -13710,7 +13780,7 @@
       <w:pPr>
         <w:pStyle w:val="Heading1"/>
       </w:pPr>
-      <w:bookmarkStart w:id="18" w:name="_Toc500332847"/>
+      <w:bookmarkStart w:id="18" w:name="_Toc502585867"/>
       <w:r>
         <w:t>Monitoring Notifier’s Internal Events</w:t>
       </w:r>
@@ -16600,7 +16670,7 @@
       <w:pPr>
         <w:pStyle w:val="Heading1"/>
       </w:pPr>
-      <w:bookmarkStart w:id="19" w:name="_Toc500332848"/>
+      <w:bookmarkStart w:id="19" w:name="_Toc502585868"/>
       <w:r>
         <w:t xml:space="preserve">Integration of the </w:t>
       </w:r>
@@ -16608,7 +16678,13 @@
         <w:t xml:space="preserve">Notifier </w:t>
       </w:r>
       <w:r>
-        <w:t xml:space="preserve">into .NET </w:t>
+        <w:t xml:space="preserve">into </w:t>
+      </w:r>
+      <w:r>
+        <w:t xml:space="preserve">different types of </w:t>
+      </w:r>
+      <w:r>
+        <w:t xml:space="preserve">.NET </w:t>
       </w:r>
       <w:r>
         <w:t>Application Hosts</w:t>
@@ -16692,11 +16768,14 @@
       <w:pPr>
         <w:pStyle w:val="Heading2"/>
       </w:pPr>
-      <w:bookmarkStart w:id="20" w:name="_Toc500332849"/>
+      <w:bookmarkStart w:id="20" w:name="_Toc502585869"/>
       <w:r>
         <w:t>Asp.Net MVC</w:t>
       </w:r>
       <w:bookmarkEnd w:id="20"/>
+      <w:r>
+        <w:t xml:space="preserve"> </w:t>
+      </w:r>
     </w:p>
     <w:p>
       <w:r>
@@ -17992,12 +18071,407 @@
       <w:pPr>
         <w:pStyle w:val="Heading2"/>
       </w:pPr>
-      <w:bookmarkStart w:id="21" w:name="_Toc500332850"/>
+      <w:bookmarkStart w:id="21" w:name="_Toc502585870"/>
+      <w:r>
+        <w:t>Asp.Net Core 2</w:t>
+      </w:r>
+      <w:bookmarkEnd w:id="21"/>
+    </w:p>
+    <w:p>
+      <w:r>
+        <w:t>Rollbar.NET Notifier can be integrated into an Asp.Net Core 2 application on two levels:</w:t>
+      </w:r>
+    </w:p>
+    <w:p>
+      <w:pPr>
+        <w:pStyle w:val="ListParagraph"/>
+        <w:numPr>
+          <w:ilvl w:val="0"/>
+          <w:numId w:val="7"/>
+        </w:numPr>
+      </w:pPr>
+      <w:r>
+        <w:t>Each Asp.Net Core controllers’ method implementation could be surrounded by a try-catch block where</w:t>
+      </w:r>
+      <w:r>
+        <w:t>,</w:t>
+      </w:r>
+      <w:r>
+        <w:t xml:space="preserve"> within the </w:t>
+      </w:r>
+      <w:proofErr w:type="gramStart"/>
+      <w:r>
+        <w:t>catch(</w:t>
+      </w:r>
+      <w:proofErr w:type="gramEnd"/>
+      <w:r>
+        <w:t>…</w:t>
+      </w:r>
+      <w:r>
+        <w:t>)</w:t>
+      </w:r>
+      <w:r>
+        <w:t>{…}</w:t>
+      </w:r>
+      <w:r>
+        <w:t xml:space="preserve"> </w:t>
+      </w:r>
+      <w:r>
+        <w:t xml:space="preserve">block, </w:t>
+      </w:r>
+      <w:r>
+        <w:t xml:space="preserve">any </w:t>
+      </w:r>
+      <w:r>
+        <w:t>caught</w:t>
+      </w:r>
+      <w:r>
+        <w:t xml:space="preserve"> </w:t>
+      </w:r>
+      <w:r>
+        <w:t xml:space="preserve"> </w:t>
+      </w:r>
+      <w:r>
+        <w:t>exception is passed to a common exception handling routine which</w:t>
+      </w:r>
+      <w:r>
+        <w:t>,</w:t>
+      </w:r>
+      <w:r>
+        <w:t xml:space="preserve"> in turn</w:t>
+      </w:r>
+      <w:r>
+        <w:t>,</w:t>
+      </w:r>
+      <w:r>
+        <w:t xml:space="preserve"> reports the exception via the Rollbar.NET Notifier (possibly, among other exception processing steps). </w:t>
+      </w:r>
+    </w:p>
+    <w:p>
+      <w:pPr>
+        <w:pStyle w:val="ListParagraph"/>
+        <w:numPr>
+          <w:ilvl w:val="0"/>
+          <w:numId w:val="7"/>
+        </w:numPr>
+      </w:pPr>
+      <w:r>
+        <w:t>A request processing pipeline of the application is extended with the Rollbar.N</w:t>
+      </w:r>
+      <w:r>
+        <w:t>ET</w:t>
+      </w:r>
+      <w:r>
+        <w:t xml:space="preserve"> </w:t>
+      </w:r>
+      <w:r>
+        <w:t>middleware component that “monitors” all the “inner” middleware components of the pipeline for unhandled exceptions and reports them via the Rollbar.NET Notifier singleton instance and, then, rethrows the exceptions while wrapping them with a new Exception object.</w:t>
+      </w:r>
+    </w:p>
+    <w:p>
+      <w:r>
+        <w:t>The codebase repository has a sample Asp.Net Core 2 based application</w:t>
+      </w:r>
+      <w:r>
+        <w:t xml:space="preserve"> </w:t>
+      </w:r>
+      <w:r>
+        <w:t>(</w:t>
+      </w:r>
+      <w:r>
+        <w:t>Sample.AspNetCore</w:t>
+      </w:r>
+      <w:proofErr w:type="gramStart"/>
+      <w:r>
+        <w:t>2.WebApi</w:t>
+      </w:r>
+      <w:proofErr w:type="gramEnd"/>
+      <w:r>
+        <w:t>)</w:t>
+      </w:r>
+      <w:r>
+        <w:t xml:space="preserve"> </w:t>
+      </w:r>
+      <w:r>
+        <w:t>that demonstrates a proper use of the middleware component.</w:t>
+      </w:r>
+      <w:r>
+        <w:t xml:space="preserve"> </w:t>
+      </w:r>
+    </w:p>
+    <w:p>
+      <w:r>
+        <w:t>Here is how it works:</w:t>
+      </w:r>
+    </w:p>
+    <w:p>
+      <w:r>
+        <w:t>As usually, the Rollbar.NET Notifier singleton component needs to be properly configured. There are two ways of doing that:</w:t>
+      </w:r>
+    </w:p>
+    <w:p>
+      <w:pPr>
+        <w:pStyle w:val="ListParagraph"/>
+        <w:numPr>
+          <w:ilvl w:val="0"/>
+          <w:numId w:val="8"/>
+        </w:numPr>
+      </w:pPr>
+      <w:r>
+        <w:t xml:space="preserve">Add at least minimum required configuration parameters to the hosting application’s </w:t>
+      </w:r>
+      <w:proofErr w:type="spellStart"/>
+      <w:proofErr w:type="gramStart"/>
+      <w:r>
+        <w:t>appsettings.json</w:t>
+      </w:r>
+      <w:proofErr w:type="spellEnd"/>
+      <w:proofErr w:type="gramEnd"/>
+      <w:r>
+        <w:t xml:space="preserve"> file. For example: </w:t>
+      </w:r>
+      <w:r>
+        <w:rPr>
+          <w:noProof/>
+        </w:rPr>
+        <w:lastRenderedPageBreak/>
+        <w:drawing>
+          <wp:inline distT="0" distB="0" distL="0" distR="0" wp14:anchorId="77C1C073" wp14:editId="0F28CE09">
+            <wp:extent cx="5229225" cy="3876675"/>
+            <wp:effectExtent l="0" t="0" r="9525" b="9525"/>
+            <wp:docPr id="3" name="Picture 3"/>
+            <wp:cNvGraphicFramePr>
+              <a:graphicFrameLocks xmlns:a="http://schemas.openxmlformats.org/drawingml/2006/main" noChangeAspect="1"/>
+            </wp:cNvGraphicFramePr>
+            <a:graphic xmlns:a="http://schemas.openxmlformats.org/drawingml/2006/main">
+              <a:graphicData uri="http://schemas.openxmlformats.org/drawingml/2006/picture">
+                <pic:pic xmlns:pic="http://schemas.openxmlformats.org/drawingml/2006/picture">
+                  <pic:nvPicPr>
+                    <pic:cNvPr id="1" name=""/>
+                    <pic:cNvPicPr/>
+                  </pic:nvPicPr>
+                  <pic:blipFill>
+                    <a:blip r:embed="rId11"/>
+                    <a:stretch>
+                      <a:fillRect/>
+                    </a:stretch>
+                  </pic:blipFill>
+                  <pic:spPr>
+                    <a:xfrm>
+                      <a:off x="0" y="0"/>
+                      <a:ext cx="5229225" cy="3876675"/>
+                    </a:xfrm>
+                    <a:prstGeom prst="rect">
+                      <a:avLst/>
+                    </a:prstGeom>
+                  </pic:spPr>
+                </pic:pic>
+              </a:graphicData>
+            </a:graphic>
+          </wp:inline>
+        </w:drawing>
+      </w:r>
+      <w:r>
+        <w:t xml:space="preserve"> Note: any of the properties of the </w:t>
+      </w:r>
+      <w:proofErr w:type="spellStart"/>
+      <w:r>
+        <w:t>RollbarConfig</w:t>
+      </w:r>
+      <w:proofErr w:type="spellEnd"/>
+      <w:r>
+        <w:t xml:space="preserve"> class that has public setter can be set using this approach. </w:t>
+      </w:r>
+    </w:p>
+    <w:p>
+      <w:pPr>
+        <w:pStyle w:val="ListParagraph"/>
+        <w:numPr>
+          <w:ilvl w:val="0"/>
+          <w:numId w:val="8"/>
+        </w:numPr>
+      </w:pPr>
+      <w:r>
+        <w:t xml:space="preserve">Add proper Rollbar configuration within </w:t>
+      </w:r>
+      <w:r>
+        <w:t xml:space="preserve">the </w:t>
+      </w:r>
+      <w:proofErr w:type="spellStart"/>
+      <w:proofErr w:type="gramStart"/>
+      <w:r>
+        <w:t>ConfigureServices</w:t>
+      </w:r>
+      <w:proofErr w:type="spellEnd"/>
+      <w:r>
+        <w:t>(</w:t>
+      </w:r>
+      <w:proofErr w:type="gramEnd"/>
+      <w:r>
+        <w:t xml:space="preserve">…) method of </w:t>
+      </w:r>
+      <w:proofErr w:type="spellStart"/>
+      <w:r>
+        <w:t>Startup.cs</w:t>
+      </w:r>
+      <w:proofErr w:type="spellEnd"/>
+      <w:r>
+        <w:t xml:space="preserve"> like so:</w:t>
+      </w:r>
+      <w:r>
+        <w:rPr>
+          <w:noProof/>
+        </w:rPr>
+        <w:t xml:space="preserve"> </w:t>
+      </w:r>
+      <w:r>
+        <w:rPr>
+          <w:noProof/>
+        </w:rPr>
+        <w:drawing>
+          <wp:inline distT="0" distB="0" distL="0" distR="0" wp14:anchorId="6D6B008F" wp14:editId="5586B448">
+            <wp:extent cx="5943600" cy="2493645"/>
+            <wp:effectExtent l="0" t="0" r="0" b="1905"/>
+            <wp:docPr id="4" name="Picture 4"/>
+            <wp:cNvGraphicFramePr>
+              <a:graphicFrameLocks xmlns:a="http://schemas.openxmlformats.org/drawingml/2006/main" noChangeAspect="1"/>
+            </wp:cNvGraphicFramePr>
+            <a:graphic xmlns:a="http://schemas.openxmlformats.org/drawingml/2006/main">
+              <a:graphicData uri="http://schemas.openxmlformats.org/drawingml/2006/picture">
+                <pic:pic xmlns:pic="http://schemas.openxmlformats.org/drawingml/2006/picture">
+                  <pic:nvPicPr>
+                    <pic:cNvPr id="1" name=""/>
+                    <pic:cNvPicPr/>
+                  </pic:nvPicPr>
+                  <pic:blipFill>
+                    <a:blip r:embed="rId12"/>
+                    <a:stretch>
+                      <a:fillRect/>
+                    </a:stretch>
+                  </pic:blipFill>
+                  <pic:spPr>
+                    <a:xfrm>
+                      <a:off x="0" y="0"/>
+                      <a:ext cx="5943600" cy="2493645"/>
+                    </a:xfrm>
+                    <a:prstGeom prst="rect">
+                      <a:avLst/>
+                    </a:prstGeom>
+                  </pic:spPr>
+                </pic:pic>
+              </a:graphicData>
+            </a:graphic>
+          </wp:inline>
+        </w:drawing>
+      </w:r>
+    </w:p>
+    <w:p>
+      <w:pPr>
+        <w:pStyle w:val="ListParagraph"/>
+      </w:pPr>
+    </w:p>
+    <w:p>
+      <w:r>
+        <w:t>Note: if for some reason both approaches are used</w:t>
+      </w:r>
+      <w:r>
+        <w:t>,</w:t>
+      </w:r>
+      <w:r>
+        <w:t xml:space="preserve"> the in-code one always “overrides” the app-settings one.</w:t>
+      </w:r>
+    </w:p>
+    <w:p>
+      <w:pPr>
+        <w:rPr>
+          <w:noProof/>
+        </w:rPr>
+      </w:pPr>
+      <w:r>
+        <w:lastRenderedPageBreak/>
+        <w:t xml:space="preserve">Next, we need to add </w:t>
+      </w:r>
+      <w:r>
+        <w:t xml:space="preserve">the Rollbar middleware to the application pipeline. This is normally done by adding its usage within the </w:t>
+      </w:r>
+      <w:proofErr w:type="gramStart"/>
+      <w:r>
+        <w:t>Configure(</w:t>
+      </w:r>
+      <w:proofErr w:type="gramEnd"/>
+      <w:r>
+        <w:t xml:space="preserve">…) method of the </w:t>
+      </w:r>
+      <w:proofErr w:type="spellStart"/>
+      <w:r>
+        <w:t>Startup.cs</w:t>
+      </w:r>
+      <w:proofErr w:type="spellEnd"/>
+      <w:r>
+        <w:t>, like so:</w:t>
+      </w:r>
+      <w:r>
+        <w:rPr>
+          <w:noProof/>
+        </w:rPr>
+        <w:t xml:space="preserve"> </w:t>
+      </w:r>
+      <w:r>
+        <w:rPr>
+          <w:noProof/>
+        </w:rPr>
+        <w:drawing>
+          <wp:inline distT="0" distB="0" distL="0" distR="0" wp14:anchorId="5550B266" wp14:editId="4C10E5D3">
+            <wp:extent cx="5943600" cy="1954530"/>
+            <wp:effectExtent l="0" t="0" r="0" b="7620"/>
+            <wp:docPr id="6" name="Picture 6"/>
+            <wp:cNvGraphicFramePr>
+              <a:graphicFrameLocks xmlns:a="http://schemas.openxmlformats.org/drawingml/2006/main" noChangeAspect="1"/>
+            </wp:cNvGraphicFramePr>
+            <a:graphic xmlns:a="http://schemas.openxmlformats.org/drawingml/2006/main">
+              <a:graphicData uri="http://schemas.openxmlformats.org/drawingml/2006/picture">
+                <pic:pic xmlns:pic="http://schemas.openxmlformats.org/drawingml/2006/picture">
+                  <pic:nvPicPr>
+                    <pic:cNvPr id="1" name=""/>
+                    <pic:cNvPicPr/>
+                  </pic:nvPicPr>
+                  <pic:blipFill>
+                    <a:blip r:embed="rId13"/>
+                    <a:stretch>
+                      <a:fillRect/>
+                    </a:stretch>
+                  </pic:blipFill>
+                  <pic:spPr>
+                    <a:xfrm>
+                      <a:off x="0" y="0"/>
+                      <a:ext cx="5943600" cy="1954530"/>
+                    </a:xfrm>
+                    <a:prstGeom prst="rect">
+                      <a:avLst/>
+                    </a:prstGeom>
+                  </pic:spPr>
+                </pic:pic>
+              </a:graphicData>
+            </a:graphic>
+          </wp:inline>
+        </w:drawing>
+      </w:r>
+    </w:p>
+    <w:p>
+      <w:r>
+        <w:t>That is, it! At this point every unhandled exception within the middleware pipeline under the Rollbar middleware component monitoring will be reported to the Rollbar API service.</w:t>
+      </w:r>
+    </w:p>
+    <w:p>
+      <w:pPr>
+        <w:pStyle w:val="Heading2"/>
+      </w:pPr>
+      <w:bookmarkStart w:id="22" w:name="_Toc502585871"/>
       <w:proofErr w:type="spellStart"/>
       <w:r>
         <w:t>Winforms</w:t>
       </w:r>
-      <w:bookmarkEnd w:id="21"/>
+      <w:bookmarkEnd w:id="22"/>
       <w:proofErr w:type="spellEnd"/>
     </w:p>
     <w:p>
@@ -19037,11 +19511,11 @@
       <w:pPr>
         <w:pStyle w:val="Heading2"/>
       </w:pPr>
-      <w:bookmarkStart w:id="22" w:name="_Toc500332851"/>
+      <w:bookmarkStart w:id="23" w:name="_Toc502585872"/>
       <w:r>
         <w:t>WPF</w:t>
       </w:r>
-      <w:bookmarkEnd w:id="22"/>
+      <w:bookmarkEnd w:id="23"/>
     </w:p>
     <w:p>
       <w:r>
@@ -21271,11 +21745,11 @@
       <w:pPr>
         <w:pStyle w:val="Heading1"/>
       </w:pPr>
-      <w:bookmarkStart w:id="23" w:name="_Toc500332852"/>
+      <w:bookmarkStart w:id="24" w:name="_Toc502585873"/>
       <w:r>
         <w:t>Additional Resources</w:t>
       </w:r>
-      <w:bookmarkEnd w:id="23"/>
+      <w:bookmarkEnd w:id="24"/>
     </w:p>
     <w:p/>
     <w:p>
@@ -21289,7 +21763,7 @@
       <w:r>
         <w:t xml:space="preserve">For the most complete Rollbar documentation, please, follow this link: </w:t>
       </w:r>
-      <w:hyperlink r:id="rId11" w:history="1">
+      <w:hyperlink r:id="rId14" w:history="1">
         <w:r>
           <w:rPr>
             <w:rStyle w:val="Hyperlink"/>
@@ -21316,6 +21790,95 @@
 <file path=word/numbering.xml><?xml version="1.0" encoding="utf-8"?>
 <w:numbering xmlns:wpc="http://schemas.microsoft.com/office/word/2010/wordprocessingCanvas" xmlns:cx="http://schemas.microsoft.com/office/drawing/2014/chartex" xmlns:cx1="http://schemas.microsoft.com/office/drawing/2015/9/8/chartex" xmlns:cx2="http://schemas.microsoft.com/office/drawing/2015/10/21/chartex" xmlns:cx3="http://schemas.microsoft.com/office/drawing/2016/5/9/chartex" xmlns:cx4="http://schemas.microsoft.com/office/drawing/2016/5/10/chartex" xmlns:cx5="http://schemas.microsoft.com/office/drawing/2016/5/11/chartex" xmlns:cx6="http://schemas.microsoft.com/office/drawing/2016/5/12/chartex" xmlns:cx7="http://schemas.microsoft.com/office/drawing/2016/5/13/chartex" xmlns:cx8="http://schemas.microsoft.com/office/drawing/2016/5/14/chartex" xmlns:mc="http://schemas.openxmlformats.org/markup-compatibility/2006" xmlns:aink="http://schemas.microsoft.com/office/drawing/2016/ink" xmlns:am3d="http://schemas.microsoft.com/office/drawing/2017/model3d" xmlns:o="urn:schemas-microsoft-com:office:office" xmlns:r="http://schemas.openxmlformats.org/officeDocument/2006/relationships" xmlns:m="http://schemas.openxmlformats.org/officeDocument/2006/math" xmlns:v="urn:schemas-microsoft-com:vml" xmlns:wp14="http://schemas.microsoft.com/office/word/2010/wordprocessingDrawing" xmlns:wp="http://schemas.openxmlformats.org/drawingml/2006/wordprocessingDrawing" xmlns:w10="urn:schemas-microsoft-com:office:word" xmlns:w="http://schemas.openxmlformats.org/wordprocessingml/2006/main" xmlns:w14="http://schemas.microsoft.com/office/word/2010/wordml" xmlns:w15="http://schemas.microsoft.com/office/word/2012/wordml" xmlns:w16cid="http://schemas.microsoft.com/office/word/2016/wordml/cid" xmlns:w16se="http://schemas.microsoft.com/office/word/2015/wordml/symex" xmlns:wpg="http://schemas.microsoft.com/office/word/2010/wordprocessingGroup" xmlns:wpi="http://schemas.microsoft.com/office/word/2010/wordprocessingInk" xmlns:wne="http://schemas.microsoft.com/office/word/2006/wordml" xmlns:wps="http://schemas.microsoft.com/office/word/2010/wordprocessingShape" mc:Ignorable="w14 w15 w16se w16cid wp14">
   <w:abstractNum w:abstractNumId="0" w15:restartNumberingAfterBreak="0">
+    <w:nsid w:val="120F1004"/>
+    <w:multiLevelType w:val="hybridMultilevel"/>
+    <w:tmpl w:val="0EB6AF7C"/>
+    <w:lvl w:ilvl="0" w:tplc="0409000F">
+      <w:start w:val="1"/>
+      <w:numFmt w:val="decimal"/>
+      <w:lvlText w:val="%1."/>
+      <w:lvlJc w:val="left"/>
+      <w:pPr>
+        <w:ind w:left="720" w:hanging="360"/>
+      </w:pPr>
+      <w:rPr>
+        <w:rFonts w:hint="default"/>
+      </w:rPr>
+    </w:lvl>
+    <w:lvl w:ilvl="1" w:tplc="04090019" w:tentative="1">
+      <w:start w:val="1"/>
+      <w:numFmt w:val="lowerLetter"/>
+      <w:lvlText w:val="%2."/>
+      <w:lvlJc w:val="left"/>
+      <w:pPr>
+        <w:ind w:left="1440" w:hanging="360"/>
+      </w:pPr>
+    </w:lvl>
+    <w:lvl w:ilvl="2" w:tplc="0409001B" w:tentative="1">
+      <w:start w:val="1"/>
+      <w:numFmt w:val="lowerRoman"/>
+      <w:lvlText w:val="%3."/>
+      <w:lvlJc w:val="right"/>
+      <w:pPr>
+        <w:ind w:left="2160" w:hanging="180"/>
+      </w:pPr>
+    </w:lvl>
+    <w:lvl w:ilvl="3" w:tplc="0409000F" w:tentative="1">
+      <w:start w:val="1"/>
+      <w:numFmt w:val="decimal"/>
+      <w:lvlText w:val="%4."/>
+      <w:lvlJc w:val="left"/>
+      <w:pPr>
+        <w:ind w:left="2880" w:hanging="360"/>
+      </w:pPr>
+    </w:lvl>
+    <w:lvl w:ilvl="4" w:tplc="04090019" w:tentative="1">
+      <w:start w:val="1"/>
+      <w:numFmt w:val="lowerLetter"/>
+      <w:lvlText w:val="%5."/>
+      <w:lvlJc w:val="left"/>
+      <w:pPr>
+        <w:ind w:left="3600" w:hanging="360"/>
+      </w:pPr>
+    </w:lvl>
+    <w:lvl w:ilvl="5" w:tplc="0409001B" w:tentative="1">
+      <w:start w:val="1"/>
+      <w:numFmt w:val="lowerRoman"/>
+      <w:lvlText w:val="%6."/>
+      <w:lvlJc w:val="right"/>
+      <w:pPr>
+        <w:ind w:left="4320" w:hanging="180"/>
+      </w:pPr>
+    </w:lvl>
+    <w:lvl w:ilvl="6" w:tplc="0409000F" w:tentative="1">
+      <w:start w:val="1"/>
+      <w:numFmt w:val="decimal"/>
+      <w:lvlText w:val="%7."/>
+      <w:lvlJc w:val="left"/>
+      <w:pPr>
+        <w:ind w:left="5040" w:hanging="360"/>
+      </w:pPr>
+    </w:lvl>
+    <w:lvl w:ilvl="7" w:tplc="04090019" w:tentative="1">
+      <w:start w:val="1"/>
+      <w:numFmt w:val="lowerLetter"/>
+      <w:lvlText w:val="%8."/>
+      <w:lvlJc w:val="left"/>
+      <w:pPr>
+        <w:ind w:left="5760" w:hanging="360"/>
+      </w:pPr>
+    </w:lvl>
+    <w:lvl w:ilvl="8" w:tplc="0409001B" w:tentative="1">
+      <w:start w:val="1"/>
+      <w:numFmt w:val="lowerRoman"/>
+      <w:lvlText w:val="%9."/>
+      <w:lvlJc w:val="right"/>
+      <w:pPr>
+        <w:ind w:left="6480" w:hanging="180"/>
+      </w:pPr>
+    </w:lvl>
+  </w:abstractNum>
+  <w:abstractNum w:abstractNumId="1" w15:restartNumberingAfterBreak="0">
     <w:nsid w:val="13C46A8F"/>
     <w:multiLevelType w:val="hybridMultilevel"/>
     <w:tmpl w:val="940E7950"/>
@@ -21401,7 +21964,7 @@
       </w:pPr>
     </w:lvl>
   </w:abstractNum>
-  <w:abstractNum w:abstractNumId="1" w15:restartNumberingAfterBreak="0">
+  <w:abstractNum w:abstractNumId="2" w15:restartNumberingAfterBreak="0">
     <w:nsid w:val="143566D1"/>
     <w:multiLevelType w:val="hybridMultilevel"/>
     <w:tmpl w:val="7660B556"/>
@@ -21514,7 +22077,7 @@
       </w:rPr>
     </w:lvl>
   </w:abstractNum>
-  <w:abstractNum w:abstractNumId="2" w15:restartNumberingAfterBreak="0">
+  <w:abstractNum w:abstractNumId="3" w15:restartNumberingAfterBreak="0">
     <w:nsid w:val="1DEB6A5A"/>
     <w:multiLevelType w:val="hybridMultilevel"/>
     <w:tmpl w:val="3F8E9A0C"/>
@@ -21603,7 +22166,7 @@
       </w:pPr>
     </w:lvl>
   </w:abstractNum>
-  <w:abstractNum w:abstractNumId="3" w15:restartNumberingAfterBreak="0">
+  <w:abstractNum w:abstractNumId="4" w15:restartNumberingAfterBreak="0">
     <w:nsid w:val="52221901"/>
     <w:multiLevelType w:val="hybridMultilevel"/>
     <w:tmpl w:val="AD5293F8"/>
@@ -21692,10 +22255,10 @@
       </w:pPr>
     </w:lvl>
   </w:abstractNum>
-  <w:abstractNum w:abstractNumId="4" w15:restartNumberingAfterBreak="0">
-    <w:nsid w:val="6BE50CCB"/>
+  <w:abstractNum w:abstractNumId="5" w15:restartNumberingAfterBreak="0">
+    <w:nsid w:val="52C87E8E"/>
     <w:multiLevelType w:val="hybridMultilevel"/>
-    <w:tmpl w:val="E1DE8638"/>
+    <w:tmpl w:val="D2189C3E"/>
     <w:lvl w:ilvl="0" w:tplc="0409000F">
       <w:start w:val="1"/>
       <w:numFmt w:val="decimal"/>
@@ -21781,7 +22344,96 @@
       </w:pPr>
     </w:lvl>
   </w:abstractNum>
-  <w:abstractNum w:abstractNumId="5" w15:restartNumberingAfterBreak="0">
+  <w:abstractNum w:abstractNumId="6" w15:restartNumberingAfterBreak="0">
+    <w:nsid w:val="6BE50CCB"/>
+    <w:multiLevelType w:val="hybridMultilevel"/>
+    <w:tmpl w:val="E1DE8638"/>
+    <w:lvl w:ilvl="0" w:tplc="0409000F">
+      <w:start w:val="1"/>
+      <w:numFmt w:val="decimal"/>
+      <w:lvlText w:val="%1."/>
+      <w:lvlJc w:val="left"/>
+      <w:pPr>
+        <w:ind w:left="720" w:hanging="360"/>
+      </w:pPr>
+      <w:rPr>
+        <w:rFonts w:hint="default"/>
+      </w:rPr>
+    </w:lvl>
+    <w:lvl w:ilvl="1" w:tplc="04090019" w:tentative="1">
+      <w:start w:val="1"/>
+      <w:numFmt w:val="lowerLetter"/>
+      <w:lvlText w:val="%2."/>
+      <w:lvlJc w:val="left"/>
+      <w:pPr>
+        <w:ind w:left="1440" w:hanging="360"/>
+      </w:pPr>
+    </w:lvl>
+    <w:lvl w:ilvl="2" w:tplc="0409001B" w:tentative="1">
+      <w:start w:val="1"/>
+      <w:numFmt w:val="lowerRoman"/>
+      <w:lvlText w:val="%3."/>
+      <w:lvlJc w:val="right"/>
+      <w:pPr>
+        <w:ind w:left="2160" w:hanging="180"/>
+      </w:pPr>
+    </w:lvl>
+    <w:lvl w:ilvl="3" w:tplc="0409000F" w:tentative="1">
+      <w:start w:val="1"/>
+      <w:numFmt w:val="decimal"/>
+      <w:lvlText w:val="%4."/>
+      <w:lvlJc w:val="left"/>
+      <w:pPr>
+        <w:ind w:left="2880" w:hanging="360"/>
+      </w:pPr>
+    </w:lvl>
+    <w:lvl w:ilvl="4" w:tplc="04090019" w:tentative="1">
+      <w:start w:val="1"/>
+      <w:numFmt w:val="lowerLetter"/>
+      <w:lvlText w:val="%5."/>
+      <w:lvlJc w:val="left"/>
+      <w:pPr>
+        <w:ind w:left="3600" w:hanging="360"/>
+      </w:pPr>
+    </w:lvl>
+    <w:lvl w:ilvl="5" w:tplc="0409001B" w:tentative="1">
+      <w:start w:val="1"/>
+      <w:numFmt w:val="lowerRoman"/>
+      <w:lvlText w:val="%6."/>
+      <w:lvlJc w:val="right"/>
+      <w:pPr>
+        <w:ind w:left="4320" w:hanging="180"/>
+      </w:pPr>
+    </w:lvl>
+    <w:lvl w:ilvl="6" w:tplc="0409000F" w:tentative="1">
+      <w:start w:val="1"/>
+      <w:numFmt w:val="decimal"/>
+      <w:lvlText w:val="%7."/>
+      <w:lvlJc w:val="left"/>
+      <w:pPr>
+        <w:ind w:left="5040" w:hanging="360"/>
+      </w:pPr>
+    </w:lvl>
+    <w:lvl w:ilvl="7" w:tplc="04090019" w:tentative="1">
+      <w:start w:val="1"/>
+      <w:numFmt w:val="lowerLetter"/>
+      <w:lvlText w:val="%8."/>
+      <w:lvlJc w:val="left"/>
+      <w:pPr>
+        <w:ind w:left="5760" w:hanging="360"/>
+      </w:pPr>
+    </w:lvl>
+    <w:lvl w:ilvl="8" w:tplc="0409001B" w:tentative="1">
+      <w:start w:val="1"/>
+      <w:numFmt w:val="lowerRoman"/>
+      <w:lvlText w:val="%9."/>
+      <w:lvlJc w:val="right"/>
+      <w:pPr>
+        <w:ind w:left="6480" w:hanging="180"/>
+      </w:pPr>
+    </w:lvl>
+  </w:abstractNum>
+  <w:abstractNum w:abstractNumId="7" w15:restartNumberingAfterBreak="0">
     <w:nsid w:val="7377759F"/>
     <w:multiLevelType w:val="hybridMultilevel"/>
     <w:tmpl w:val="2D904F8C"/>
@@ -21895,22 +22547,28 @@
     </w:lvl>
   </w:abstractNum>
   <w:num w:numId="1">
+    <w:abstractNumId w:val="4"/>
+  </w:num>
+  <w:num w:numId="2">
+    <w:abstractNumId w:val="7"/>
+  </w:num>
+  <w:num w:numId="3">
+    <w:abstractNumId w:val="2"/>
+  </w:num>
+  <w:num w:numId="4">
+    <w:abstractNumId w:val="1"/>
+  </w:num>
+  <w:num w:numId="5">
+    <w:abstractNumId w:val="6"/>
+  </w:num>
+  <w:num w:numId="6">
     <w:abstractNumId w:val="3"/>
   </w:num>
-  <w:num w:numId="2">
-    <w:abstractNumId w:val="5"/>
-  </w:num>
-  <w:num w:numId="3">
-    <w:abstractNumId w:val="1"/>
-  </w:num>
-  <w:num w:numId="4">
+  <w:num w:numId="7">
     <w:abstractNumId w:val="0"/>
   </w:num>
-  <w:num w:numId="5">
-    <w:abstractNumId w:val="4"/>
-  </w:num>
-  <w:num w:numId="6">
-    <w:abstractNumId w:val="2"/>
+  <w:num w:numId="8">
+    <w:abstractNumId w:val="5"/>
   </w:num>
 </w:numbering>
 </file>
@@ -22968,7 +23626,7 @@
 </file>
 
 <file path=customXml/itemProps1.xml><?xml version="1.0" encoding="utf-8"?>
-<ds:datastoreItem xmlns:ds="http://schemas.openxmlformats.org/officeDocument/2006/customXml" ds:itemID="{6F568852-D815-46E2-AFE0-DD0D2D2CF741}">
+<ds:datastoreItem xmlns:ds="http://schemas.openxmlformats.org/officeDocument/2006/customXml" ds:itemID="{1862ED9F-9BC7-4B30-8654-E05036DC3FFB}">
   <ds:schemaRefs>
     <ds:schemaRef ds:uri="http://schemas.openxmlformats.org/officeDocument/2006/bibliography"/>
   </ds:schemaRefs>

</xml_diff>